<commit_message>
Se ingresan headers y validacion de headers
</commit_message>
<xml_diff>
--- a/firmas/HU Saldos mas Movimientos.docx
+++ b/firmas/HU Saldos mas Movimientos.docx
@@ -42,8 +42,25 @@
           <w:rFonts w:ascii="Calibri" w:eastAsia="Calibri" w:hAnsi="Calibri" w:cs="Calibri"/>
           <w:lang w:val="es"/>
         </w:rPr>
-        <w:t xml:space="preserve"> movimiento en la capa de gestión del canal el cual consume las APIs </w:t>
-      </w:r>
+        <w:t xml:space="preserve"> movimiento en la capa de gestión del canal el cual consume las </w:t>
+      </w:r>
+      <w:proofErr w:type="spellStart"/>
+      <w:r>
+        <w:rPr>
+          <w:rFonts w:ascii="Calibri" w:eastAsia="Calibri" w:hAnsi="Calibri" w:cs="Calibri"/>
+          <w:lang w:val="es"/>
+        </w:rPr>
+        <w:t>APIs</w:t>
+      </w:r>
+      <w:proofErr w:type="spellEnd"/>
+      <w:r>
+        <w:rPr>
+          <w:rFonts w:ascii="Calibri" w:eastAsia="Calibri" w:hAnsi="Calibri" w:cs="Calibri"/>
+          <w:lang w:val="es"/>
+        </w:rPr>
+        <w:t xml:space="preserve"> </w:t>
+      </w:r>
+      <w:proofErr w:type="spellStart"/>
       <w:r>
         <w:rPr>
           <w:rFonts w:ascii="Calibri" w:eastAsia="Calibri" w:hAnsi="Calibri" w:cs="Calibri"/>
@@ -51,15 +68,9 @@
           <w:bCs/>
           <w:lang w:val="es"/>
         </w:rPr>
-        <w:t>retrieve balance</w:t>
-      </w:r>
-      <w:r>
-        <w:rPr>
-          <w:rFonts w:ascii="Calibri" w:eastAsia="Calibri" w:hAnsi="Calibri" w:cs="Calibri"/>
-          <w:lang w:val="es"/>
-        </w:rPr>
-        <w:t>(saldos) y r</w:t>
-      </w:r>
+        <w:t>retrieve</w:t>
+      </w:r>
+      <w:proofErr w:type="spellEnd"/>
       <w:r>
         <w:rPr>
           <w:rFonts w:ascii="Calibri" w:eastAsia="Calibri" w:hAnsi="Calibri" w:cs="Calibri"/>
@@ -67,7 +78,22 @@
           <w:bCs/>
           <w:lang w:val="es"/>
         </w:rPr>
-        <w:t>etrieve transaction</w:t>
+        <w:t xml:space="preserve"> balance</w:t>
+      </w:r>
+      <w:r>
+        <w:rPr>
+          <w:rFonts w:ascii="Calibri" w:eastAsia="Calibri" w:hAnsi="Calibri" w:cs="Calibri"/>
+          <w:lang w:val="es"/>
+        </w:rPr>
+        <w:t xml:space="preserve">(saldos) y </w:t>
+      </w:r>
+      <w:proofErr w:type="spellStart"/>
+      <w:r>
+        <w:rPr>
+          <w:rFonts w:ascii="Calibri" w:eastAsia="Calibri" w:hAnsi="Calibri" w:cs="Calibri"/>
+          <w:lang w:val="es"/>
+        </w:rPr>
+        <w:t>r</w:t>
       </w:r>
       <w:r>
         <w:rPr>
@@ -76,26 +102,9 @@
           <w:bCs/>
           <w:lang w:val="es"/>
         </w:rPr>
-        <w:t xml:space="preserve"> </w:t>
-      </w:r>
-      <w:r>
-        <w:rPr>
-          <w:rFonts w:ascii="Calibri" w:eastAsia="Calibri" w:hAnsi="Calibri" w:cs="Calibri"/>
-          <w:lang w:val="es"/>
-        </w:rPr>
-        <w:t xml:space="preserve">(movimientos) con el fin de migrar esta transacción a la nube.  </w:t>
-      </w:r>
-    </w:p>
-    <w:p>
-      <w:r>
-        <w:rPr>
-          <w:rFonts w:ascii="Calibri" w:eastAsia="Calibri" w:hAnsi="Calibri" w:cs="Calibri"/>
-          <w:lang w:val="es"/>
-        </w:rPr>
-        <w:t xml:space="preserve"> </w:t>
-      </w:r>
-    </w:p>
-    <w:p>
+        <w:t>etrieve</w:t>
+      </w:r>
+      <w:proofErr w:type="spellEnd"/>
       <w:r>
         <w:rPr>
           <w:rFonts w:ascii="Calibri" w:eastAsia="Calibri" w:hAnsi="Calibri" w:cs="Calibri"/>
@@ -103,6 +112,53 @@
           <w:bCs/>
           <w:lang w:val="es"/>
         </w:rPr>
+        <w:t xml:space="preserve"> </w:t>
+      </w:r>
+      <w:proofErr w:type="spellStart"/>
+      <w:r>
+        <w:rPr>
+          <w:rFonts w:ascii="Calibri" w:eastAsia="Calibri" w:hAnsi="Calibri" w:cs="Calibri"/>
+          <w:b/>
+          <w:bCs/>
+          <w:lang w:val="es"/>
+        </w:rPr>
+        <w:t>transaction</w:t>
+      </w:r>
+      <w:proofErr w:type="spellEnd"/>
+      <w:r>
+        <w:rPr>
+          <w:rFonts w:ascii="Calibri" w:eastAsia="Calibri" w:hAnsi="Calibri" w:cs="Calibri"/>
+          <w:b/>
+          <w:bCs/>
+          <w:lang w:val="es"/>
+        </w:rPr>
+        <w:t xml:space="preserve"> </w:t>
+      </w:r>
+      <w:r>
+        <w:rPr>
+          <w:rFonts w:ascii="Calibri" w:eastAsia="Calibri" w:hAnsi="Calibri" w:cs="Calibri"/>
+          <w:lang w:val="es"/>
+        </w:rPr>
+        <w:t xml:space="preserve">(movimientos) con el fin de migrar esta transacción a la nube.  </w:t>
+      </w:r>
+    </w:p>
+    <w:p>
+      <w:r>
+        <w:rPr>
+          <w:rFonts w:ascii="Calibri" w:eastAsia="Calibri" w:hAnsi="Calibri" w:cs="Calibri"/>
+          <w:lang w:val="es"/>
+        </w:rPr>
+        <w:t xml:space="preserve"> </w:t>
+      </w:r>
+    </w:p>
+    <w:p>
+      <w:r>
+        <w:rPr>
+          <w:rFonts w:ascii="Calibri" w:eastAsia="Calibri" w:hAnsi="Calibri" w:cs="Calibri"/>
+          <w:b/>
+          <w:bCs/>
+          <w:lang w:val="es"/>
+        </w:rPr>
         <w:t>Criterios de Aceptación</w:t>
       </w:r>
     </w:p>
@@ -116,16 +172,41 @@
       </w:r>
     </w:p>
     <w:p>
-      <w:r>
-        <w:rPr>
-          <w:rFonts w:ascii="Calibri" w:eastAsia="Calibri" w:hAnsi="Calibri" w:cs="Calibri"/>
-          <w:lang w:val="es"/>
-        </w:rPr>
-        <w:t xml:space="preserve">Criterio1:  El microservicio debe tener una sola operación de consulta de saldo </w:t>
-      </w:r>
-      <w:r>
-        <w:rPr>
-          <w:rFonts w:ascii="Calibri" w:eastAsia="Calibri" w:hAnsi="Calibri" w:cs="Calibri"/>
+      <w:pPr>
+        <w:rPr>
+          <w:highlight w:val="yellow"/>
+        </w:rPr>
+      </w:pPr>
+      <w:r>
+        <w:rPr>
+          <w:rFonts w:ascii="Calibri" w:eastAsia="Calibri" w:hAnsi="Calibri" w:cs="Calibri"/>
+          <w:highlight w:val="yellow"/>
+          <w:lang w:val="es"/>
+        </w:rPr>
+        <w:t xml:space="preserve">Criterio1:  El </w:t>
+      </w:r>
+      <w:proofErr w:type="spellStart"/>
+      <w:r>
+        <w:rPr>
+          <w:rFonts w:ascii="Calibri" w:eastAsia="Calibri" w:hAnsi="Calibri" w:cs="Calibri"/>
+          <w:highlight w:val="yellow"/>
+          <w:lang w:val="es"/>
+        </w:rPr>
+        <w:t>microservicio</w:t>
+      </w:r>
+      <w:proofErr w:type="spellEnd"/>
+      <w:r>
+        <w:rPr>
+          <w:rFonts w:ascii="Calibri" w:eastAsia="Calibri" w:hAnsi="Calibri" w:cs="Calibri"/>
+          <w:highlight w:val="yellow"/>
+          <w:lang w:val="es"/>
+        </w:rPr>
+        <w:t xml:space="preserve"> debe tener una sola operación de consulta de saldo </w:t>
+      </w:r>
+      <w:r>
+        <w:rPr>
+          <w:rFonts w:ascii="Calibri" w:eastAsia="Calibri" w:hAnsi="Calibri" w:cs="Calibri"/>
+          <w:highlight w:val="yellow"/>
           <w:lang w:val="es"/>
         </w:rPr>
         <w:t>más</w:t>
@@ -133,15 +214,22 @@
       <w:r>
         <w:rPr>
           <w:rFonts w:ascii="Calibri" w:eastAsia="Calibri" w:hAnsi="Calibri" w:cs="Calibri"/>
+          <w:highlight w:val="yellow"/>
           <w:lang w:val="es"/>
         </w:rPr>
         <w:t xml:space="preserve"> movimiento</w:t>
       </w:r>
     </w:p>
     <w:p>
-      <w:r>
-        <w:rPr>
-          <w:rFonts w:ascii="Calibri" w:eastAsia="Calibri" w:hAnsi="Calibri" w:cs="Calibri"/>
+      <w:pPr>
+        <w:rPr>
+          <w:highlight w:val="yellow"/>
+        </w:rPr>
+      </w:pPr>
+      <w:r>
+        <w:rPr>
+          <w:rFonts w:ascii="Calibri" w:eastAsia="Calibri" w:hAnsi="Calibri" w:cs="Calibri"/>
+          <w:highlight w:val="yellow"/>
           <w:lang w:val="es"/>
         </w:rPr>
         <w:t xml:space="preserve"> </w:t>
@@ -151,9 +239,28 @@
       <w:r>
         <w:rPr>
           <w:rFonts w:ascii="Calibri" w:eastAsia="Calibri" w:hAnsi="Calibri" w:cs="Calibri"/>
-          <w:lang w:val="es"/>
-        </w:rPr>
-        <w:t>Criterio2: El microservicio se debe hacer con arquitectura limpia</w:t>
+          <w:highlight w:val="yellow"/>
+          <w:lang w:val="es"/>
+        </w:rPr>
+        <w:t xml:space="preserve">Criterio2: El </w:t>
+      </w:r>
+      <w:proofErr w:type="spellStart"/>
+      <w:r>
+        <w:rPr>
+          <w:rFonts w:ascii="Calibri" w:eastAsia="Calibri" w:hAnsi="Calibri" w:cs="Calibri"/>
+          <w:highlight w:val="yellow"/>
+          <w:lang w:val="es"/>
+        </w:rPr>
+        <w:t>microservicio</w:t>
+      </w:r>
+      <w:proofErr w:type="spellEnd"/>
+      <w:r>
+        <w:rPr>
+          <w:rFonts w:ascii="Calibri" w:eastAsia="Calibri" w:hAnsi="Calibri" w:cs="Calibri"/>
+          <w:highlight w:val="yellow"/>
+          <w:lang w:val="es"/>
+        </w:rPr>
+        <w:t xml:space="preserve"> se debe hacer con arquitectura limpia</w:t>
       </w:r>
     </w:p>
     <w:p>
@@ -169,9 +276,28 @@
       <w:r>
         <w:rPr>
           <w:rFonts w:ascii="Calibri" w:eastAsia="Calibri" w:hAnsi="Calibri" w:cs="Calibri"/>
-          <w:lang w:val="es"/>
-        </w:rPr>
-        <w:t>Criterio3: El microservicio se debe implementar con programación reactiva</w:t>
+          <w:highlight w:val="yellow"/>
+          <w:lang w:val="es"/>
+        </w:rPr>
+        <w:t xml:space="preserve">Criterio3: El </w:t>
+      </w:r>
+      <w:proofErr w:type="spellStart"/>
+      <w:r>
+        <w:rPr>
+          <w:rFonts w:ascii="Calibri" w:eastAsia="Calibri" w:hAnsi="Calibri" w:cs="Calibri"/>
+          <w:highlight w:val="yellow"/>
+          <w:lang w:val="es"/>
+        </w:rPr>
+        <w:t>microservicio</w:t>
+      </w:r>
+      <w:proofErr w:type="spellEnd"/>
+      <w:r>
+        <w:rPr>
+          <w:rFonts w:ascii="Calibri" w:eastAsia="Calibri" w:hAnsi="Calibri" w:cs="Calibri"/>
+          <w:highlight w:val="yellow"/>
+          <w:lang w:val="es"/>
+        </w:rPr>
+        <w:t xml:space="preserve"> se debe implementar con programación reactiva</w:t>
       </w:r>
     </w:p>
     <w:p>
@@ -190,8 +316,18 @@
           <w:highlight w:val="yellow"/>
           <w:lang w:val="es"/>
         </w:rPr>
-        <w:t>Criterio4: Se deben simular los dos servicios del producto a través de Sandbox</w:t>
-      </w:r>
+        <w:t xml:space="preserve">Criterio4: Se deben simular los dos servicios del producto a través de </w:t>
+      </w:r>
+      <w:proofErr w:type="spellStart"/>
+      <w:r>
+        <w:rPr>
+          <w:rFonts w:ascii="Calibri" w:eastAsia="Calibri" w:hAnsi="Calibri" w:cs="Calibri"/>
+          <w:highlight w:val="yellow"/>
+          <w:lang w:val="es"/>
+        </w:rPr>
+        <w:t>Sandbox</w:t>
+      </w:r>
+      <w:proofErr w:type="spellEnd"/>
     </w:p>
     <w:p>
       <w:r>
@@ -209,8 +345,18 @@
           <w:highlight w:val="yellow"/>
           <w:lang w:val="es"/>
         </w:rPr>
-        <w:t>Criterio5: Se debe crear la firma del servicio que se expondrá en la capa de gestión con Swagger</w:t>
-      </w:r>
+        <w:t xml:space="preserve">Criterio5: Se debe crear la firma del servicio que se expondrá en la capa de gestión con </w:t>
+      </w:r>
+      <w:proofErr w:type="spellStart"/>
+      <w:r>
+        <w:rPr>
+          <w:rFonts w:ascii="Calibri" w:eastAsia="Calibri" w:hAnsi="Calibri" w:cs="Calibri"/>
+          <w:highlight w:val="yellow"/>
+          <w:lang w:val="es"/>
+        </w:rPr>
+        <w:t>Swagger</w:t>
+      </w:r>
+      <w:proofErr w:type="spellEnd"/>
     </w:p>
     <w:p>
       <w:r>
@@ -234,8 +380,36 @@
           <w:highlight w:val="yellow"/>
           <w:lang w:val="es"/>
         </w:rPr>
-        <w:t>Criterio 6: El código y la firma de swagger se debe subir a la cuenta personal de github</w:t>
-      </w:r>
+        <w:t xml:space="preserve">Criterio 6: El código y la firma de </w:t>
+      </w:r>
+      <w:proofErr w:type="spellStart"/>
+      <w:r>
+        <w:rPr>
+          <w:rFonts w:ascii="Calibri" w:eastAsia="Calibri" w:hAnsi="Calibri" w:cs="Calibri"/>
+          <w:highlight w:val="yellow"/>
+          <w:lang w:val="es"/>
+        </w:rPr>
+        <w:t>swagger</w:t>
+      </w:r>
+      <w:proofErr w:type="spellEnd"/>
+      <w:r>
+        <w:rPr>
+          <w:rFonts w:ascii="Calibri" w:eastAsia="Calibri" w:hAnsi="Calibri" w:cs="Calibri"/>
+          <w:highlight w:val="yellow"/>
+          <w:lang w:val="es"/>
+        </w:rPr>
+        <w:t xml:space="preserve"> se debe subir a la cuenta personal de </w:t>
+      </w:r>
+      <w:proofErr w:type="spellStart"/>
+      <w:r>
+        <w:rPr>
+          <w:rFonts w:ascii="Calibri" w:eastAsia="Calibri" w:hAnsi="Calibri" w:cs="Calibri"/>
+          <w:highlight w:val="yellow"/>
+          <w:lang w:val="es"/>
+        </w:rPr>
+        <w:t>github</w:t>
+      </w:r>
+      <w:proofErr w:type="spellEnd"/>
       <w:r>
         <w:rPr>
           <w:rFonts w:ascii="Calibri" w:eastAsia="Calibri" w:hAnsi="Calibri" w:cs="Calibri"/>
@@ -258,22 +432,41 @@
           <w:highlight w:val="yellow"/>
           <w:lang w:val="es"/>
         </w:rPr>
-        <w:t xml:space="preserve"> bancolombia)</w:t>
-      </w:r>
-    </w:p>
-    <w:p>
-      <w:r>
-        <w:rPr>
-          <w:rFonts w:ascii="Calibri" w:eastAsia="Calibri" w:hAnsi="Calibri" w:cs="Calibri"/>
-          <w:lang w:val="es"/>
-        </w:rPr>
         <w:t xml:space="preserve"> </w:t>
       </w:r>
-    </w:p>
-    <w:p>
-      <w:r>
-        <w:rPr>
-          <w:rFonts w:ascii="Calibri" w:eastAsia="Calibri" w:hAnsi="Calibri" w:cs="Calibri"/>
+      <w:proofErr w:type="spellStart"/>
+      <w:r>
+        <w:rPr>
+          <w:rFonts w:ascii="Calibri" w:eastAsia="Calibri" w:hAnsi="Calibri" w:cs="Calibri"/>
+          <w:highlight w:val="yellow"/>
+          <w:lang w:val="es"/>
+        </w:rPr>
+        <w:t>bancolombia</w:t>
+      </w:r>
+      <w:proofErr w:type="spellEnd"/>
+      <w:r>
+        <w:rPr>
+          <w:rFonts w:ascii="Calibri" w:eastAsia="Calibri" w:hAnsi="Calibri" w:cs="Calibri"/>
+          <w:highlight w:val="yellow"/>
+          <w:lang w:val="es"/>
+        </w:rPr>
+        <w:t>)</w:t>
+      </w:r>
+    </w:p>
+    <w:p>
+      <w:r>
+        <w:rPr>
+          <w:rFonts w:ascii="Calibri" w:eastAsia="Calibri" w:hAnsi="Calibri" w:cs="Calibri"/>
+          <w:lang w:val="es"/>
+        </w:rPr>
+        <w:t xml:space="preserve"> </w:t>
+      </w:r>
+    </w:p>
+    <w:p>
+      <w:r>
+        <w:rPr>
+          <w:rFonts w:ascii="Calibri" w:eastAsia="Calibri" w:hAnsi="Calibri" w:cs="Calibri"/>
+          <w:highlight w:val="yellow"/>
           <w:lang w:val="es"/>
         </w:rPr>
         <w:t>Criterio 7: Se tendrá concepto de terminado cuando el servicio este corriendo de manera local</w:t>
@@ -339,7 +532,39 @@
           <w:rFonts w:ascii="Calibri" w:eastAsia="Calibri" w:hAnsi="Calibri" w:cs="Calibri"/>
           <w:lang w:val="es"/>
         </w:rPr>
-        <w:t>Criterio10: El microservicio debe tener pruebas unitarias con JUnit y pruebas integrales con Karate</w:t>
+        <w:t xml:space="preserve">Criterio10: El </w:t>
+      </w:r>
+      <w:proofErr w:type="spellStart"/>
+      <w:r>
+        <w:rPr>
+          <w:rFonts w:ascii="Calibri" w:eastAsia="Calibri" w:hAnsi="Calibri" w:cs="Calibri"/>
+          <w:lang w:val="es"/>
+        </w:rPr>
+        <w:t>microservicio</w:t>
+      </w:r>
+      <w:proofErr w:type="spellEnd"/>
+      <w:r>
+        <w:rPr>
+          <w:rFonts w:ascii="Calibri" w:eastAsia="Calibri" w:hAnsi="Calibri" w:cs="Calibri"/>
+          <w:lang w:val="es"/>
+        </w:rPr>
+        <w:t xml:space="preserve"> debe tener pruebas unitarias con </w:t>
+      </w:r>
+      <w:proofErr w:type="spellStart"/>
+      <w:r>
+        <w:rPr>
+          <w:rFonts w:ascii="Calibri" w:eastAsia="Calibri" w:hAnsi="Calibri" w:cs="Calibri"/>
+          <w:lang w:val="es"/>
+        </w:rPr>
+        <w:t>JUnit</w:t>
+      </w:r>
+      <w:proofErr w:type="spellEnd"/>
+      <w:r>
+        <w:rPr>
+          <w:rFonts w:ascii="Calibri" w:eastAsia="Calibri" w:hAnsi="Calibri" w:cs="Calibri"/>
+          <w:lang w:val="es"/>
+        </w:rPr>
+        <w:t xml:space="preserve"> y pruebas integrales con Karate</w:t>
       </w:r>
     </w:p>
     <w:p>
@@ -527,6 +752,7 @@
     <w:lsdException w:name="HTML Sample" w:semiHidden="1" w:unhideWhenUsed="1"/>
     <w:lsdException w:name="HTML Typewriter" w:semiHidden="1" w:unhideWhenUsed="1"/>
     <w:lsdException w:name="HTML Variable" w:semiHidden="1" w:unhideWhenUsed="1"/>
+    <w:lsdException w:name="Normal Table" w:semiHidden="1" w:unhideWhenUsed="1"/>
     <w:lsdException w:name="annotation subject" w:semiHidden="1" w:unhideWhenUsed="1"/>
     <w:lsdException w:name="No List" w:semiHidden="1" w:unhideWhenUsed="1"/>
     <w:lsdException w:name="Outline List 1" w:semiHidden="1" w:unhideWhenUsed="1"/>
@@ -569,8 +795,11 @@
     <w:lsdException w:name="Table Contemporary" w:semiHidden="1" w:unhideWhenUsed="1"/>
     <w:lsdException w:name="Table Elegant" w:semiHidden="1" w:unhideWhenUsed="1"/>
     <w:lsdException w:name="Table Professional" w:semiHidden="1" w:unhideWhenUsed="1"/>
+    <w:lsdException w:name="Table Subtle 1" w:semiHidden="1" w:unhideWhenUsed="1"/>
     <w:lsdException w:name="Table Subtle 2" w:semiHidden="1" w:unhideWhenUsed="1"/>
     <w:lsdException w:name="Table Web 1" w:semiHidden="1" w:unhideWhenUsed="1"/>
+    <w:lsdException w:name="Table Web 2" w:semiHidden="1" w:unhideWhenUsed="1"/>
+    <w:lsdException w:name="Table Web 3" w:semiHidden="1" w:unhideWhenUsed="1"/>
     <w:lsdException w:name="Balloon Text" w:semiHidden="1" w:unhideWhenUsed="1"/>
     <w:lsdException w:name="Table Grid" w:uiPriority="39"/>
     <w:lsdException w:name="Table Theme" w:semiHidden="1" w:unhideWhenUsed="1"/>
@@ -1091,6 +1320,15 @@
 </file>
 
 <file path=customXml/item1.xml><?xml version="1.0" encoding="utf-8"?>
+<p:properties xmlns:p="http://schemas.microsoft.com/office/2006/metadata/properties" xmlns:xsi="http://www.w3.org/2001/XMLSchema-instance" xmlns:pc="http://schemas.microsoft.com/office/infopath/2007/PartnerControls">
+  <documentManagement>
+    <_ip_UnifiedCompliancePolicyUIAction xmlns="http://schemas.microsoft.com/sharepoint/v3" xsi:nil="true"/>
+    <_ip_UnifiedCompliancePolicyProperties xmlns="http://schemas.microsoft.com/sharepoint/v3" xsi:nil="true"/>
+  </documentManagement>
+</p:properties>
+</file>
+
+<file path=customXml/item2.xml><?xml version="1.0" encoding="utf-8"?>
 <ct:contentTypeSchema xmlns:ct="http://schemas.microsoft.com/office/2006/metadata/contentType" xmlns:ma="http://schemas.microsoft.com/office/2006/metadata/properties/metaAttributes" ct:_="" ma:_="" ma:contentTypeName="Documento" ma:contentTypeID="0x010100CE6A3A0BE312A64ABB0D10762F1D44F1" ma:contentTypeVersion="11" ma:contentTypeDescription="Crear nuevo documento." ma:contentTypeScope="" ma:versionID="859eaa35d5aab2ace9822a4fd69dc4eb">
   <xsd:schema xmlns:xsd="http://www.w3.org/2001/XMLSchema" xmlns:xs="http://www.w3.org/2001/XMLSchema" xmlns:p="http://schemas.microsoft.com/office/2006/metadata/properties" xmlns:ns1="http://schemas.microsoft.com/sharepoint/v3" xmlns:ns2="ebcf44ab-7003-4f3a-b411-5ba39927cae5" xmlns:ns3="1760210d-0ab5-447e-ba9f-d547566a35f1" targetNamespace="http://schemas.microsoft.com/office/2006/metadata/properties" ma:root="true" ma:fieldsID="e7def5dedcd4a3f1690ec6895e3ecc05" ns1:_="" ns2:_="" ns3:_="">
     <xsd:import namespace="http://schemas.microsoft.com/sharepoint/v3"/>
@@ -1304,15 +1542,6 @@
 </ct:contentTypeSchema>
 </file>
 
-<file path=customXml/item2.xml><?xml version="1.0" encoding="utf-8"?>
-<p:properties xmlns:p="http://schemas.microsoft.com/office/2006/metadata/properties" xmlns:xsi="http://www.w3.org/2001/XMLSchema-instance" xmlns:pc="http://schemas.microsoft.com/office/infopath/2007/PartnerControls">
-  <documentManagement>
-    <_ip_UnifiedCompliancePolicyUIAction xmlns="http://schemas.microsoft.com/sharepoint/v3" xsi:nil="true"/>
-    <_ip_UnifiedCompliancePolicyProperties xmlns="http://schemas.microsoft.com/sharepoint/v3" xsi:nil="true"/>
-  </documentManagement>
-</p:properties>
-</file>
-
 <file path=customXml/item3.xml><?xml version="1.0" encoding="utf-8"?>
 <?mso-contentType ?>
 <FormTemplates xmlns="http://schemas.microsoft.com/sharepoint/v3/contenttype/forms">
@@ -1323,6 +1552,16 @@
 </file>
 
 <file path=customXml/itemProps1.xml><?xml version="1.0" encoding="utf-8"?>
+<ds:datastoreItem xmlns:ds="http://schemas.openxmlformats.org/officeDocument/2006/customXml" ds:itemID="{D5E96377-E68A-46D4-9E63-FB545F5C4BE9}">
+  <ds:schemaRefs>
+    <ds:schemaRef ds:uri="http://schemas.microsoft.com/office/2006/metadata/properties"/>
+    <ds:schemaRef ds:uri="http://schemas.microsoft.com/office/infopath/2007/PartnerControls"/>
+    <ds:schemaRef ds:uri="http://schemas.microsoft.com/sharepoint/v3"/>
+  </ds:schemaRefs>
+</ds:datastoreItem>
+</file>
+
+<file path=customXml/itemProps2.xml><?xml version="1.0" encoding="utf-8"?>
 <ds:datastoreItem xmlns:ds="http://schemas.openxmlformats.org/officeDocument/2006/customXml" ds:itemID="{61CFA331-8216-40BE-8331-5A1E6045DFE1}">
   <ds:schemaRefs>
     <ds:schemaRef ds:uri="http://schemas.microsoft.com/office/2006/metadata/contentType"/>
@@ -1342,16 +1581,6 @@
 </ds:datastoreItem>
 </file>
 
-<file path=customXml/itemProps2.xml><?xml version="1.0" encoding="utf-8"?>
-<ds:datastoreItem xmlns:ds="http://schemas.openxmlformats.org/officeDocument/2006/customXml" ds:itemID="{D5E96377-E68A-46D4-9E63-FB545F5C4BE9}">
-  <ds:schemaRefs>
-    <ds:schemaRef ds:uri="http://schemas.microsoft.com/office/2006/metadata/properties"/>
-    <ds:schemaRef ds:uri="http://schemas.microsoft.com/office/infopath/2007/PartnerControls"/>
-    <ds:schemaRef ds:uri="http://schemas.microsoft.com/sharepoint/v3"/>
-  </ds:schemaRefs>
-</ds:datastoreItem>
-</file>
-
 <file path=customXml/itemProps3.xml><?xml version="1.0" encoding="utf-8"?>
 <ds:datastoreItem xmlns:ds="http://schemas.openxmlformats.org/officeDocument/2006/customXml" ds:itemID="{81202E81-0BE5-4901-825B-43E6FE034DA5}">
   <ds:schemaRefs>

</xml_diff>